<commit_message>
Añadido fichero de requisitos grupal
</commit_message>
<xml_diff>
--- a/reports/Group/00 - Requirements - Group.docx
+++ b/reports/Group/00 - Requirements - Group.docx
@@ -137,6 +137,7 @@
                 <w15:appearance w15:val="hidden"/>
                 <w:text/>
               </w:sdtPr>
+              <w:sdtEndPr/>
               <w:sdtContent>
                 <w:r>
                   <w:rPr>
@@ -215,6 +216,7 @@
                 <w15:appearance w15:val="hidden"/>
                 <w:text/>
               </w:sdtPr>
+              <w:sdtEndPr/>
               <w:sdtContent>
                 <w:r>
                   <w:rPr>
@@ -290,6 +292,7 @@
                 <w15:appearance w15:val="hidden"/>
                 <w:text/>
               </w:sdtPr>
+              <w:sdtEndPr/>
               <w:sdtContent>
                 <w:r>
                   <w:rPr>
@@ -350,6 +353,7 @@
                 <w15:appearance w15:val="hidden"/>
                 <w:text/>
               </w:sdtPr>
+              <w:sdtEndPr/>
               <w:sdtContent>
                 <w:r>
                   <w:rPr>
@@ -414,6 +418,7 @@
                 <w15:appearance w15:val="hidden"/>
                 <w:text/>
               </w:sdtPr>
+              <w:sdtEndPr/>
               <w:sdtContent>
                 <w:r>
                   <w:rPr>
@@ -490,6 +495,7 @@
                 <w15:appearance w15:val="hidden"/>
                 <w:text/>
               </w:sdtPr>
+              <w:sdtEndPr/>
               <w:sdtContent>
                 <w:r>
                   <w:rPr>
@@ -595,6 +601,7 @@
                 <w15:appearance w15:val="hidden"/>
                 <w:text/>
               </w:sdtPr>
+              <w:sdtEndPr/>
               <w:sdtContent>
                 <w:r>
                   <w:rPr>
@@ -649,6 +656,7 @@
                 <w15:appearance w15:val="hidden"/>
                 <w:text/>
               </w:sdtPr>
+              <w:sdtEndPr/>
               <w:sdtContent>
                 <w:r>
                   <w:rPr>
@@ -713,6 +721,7 @@
                 <w15:appearance w15:val="hidden"/>
                 <w:text/>
               </w:sdtPr>
+              <w:sdtEndPr/>
               <w:sdtContent>
                 <w:r>
                   <w:rPr>
@@ -789,6 +798,7 @@
                 <w15:appearance w15:val="hidden"/>
                 <w:text/>
               </w:sdtPr>
+              <w:sdtEndPr/>
               <w:sdtContent>
                 <w:r>
                   <w:rPr>
@@ -881,6 +891,7 @@
                 <w15:appearance w15:val="hidden"/>
                 <w:text/>
               </w:sdtPr>
+              <w:sdtEndPr/>
               <w:sdtContent>
                 <w:r>
                   <w:rPr>
@@ -941,6 +952,7 @@
                 <w15:appearance w15:val="hidden"/>
                 <w:text/>
               </w:sdtPr>
+              <w:sdtEndPr/>
               <w:sdtContent>
                 <w:r>
                   <w:rPr>
@@ -1005,6 +1017,7 @@
                 <w15:appearance w15:val="hidden"/>
                 <w:text/>
               </w:sdtPr>
+              <w:sdtEndPr/>
               <w:sdtContent>
                 <w:r>
                   <w:rPr>
@@ -1074,6 +1087,7 @@
                 </w:placeholder>
                 <w:text/>
               </w:sdtPr>
+              <w:sdtEndPr/>
               <w:sdtContent>
                 <w:r>
                   <w:rPr>
@@ -1167,6 +1181,7 @@
                 <w15:appearance w15:val="hidden"/>
                 <w:text/>
               </w:sdtPr>
+              <w:sdtEndPr/>
               <w:sdtContent>
                 <w:r>
                   <w:rPr>
@@ -1227,6 +1242,7 @@
                 <w15:appearance w15:val="hidden"/>
                 <w:text/>
               </w:sdtPr>
+              <w:sdtEndPr/>
               <w:sdtContent>
                 <w:r>
                   <w:rPr>
@@ -1291,6 +1307,7 @@
                 <w15:appearance w15:val="hidden"/>
                 <w:text/>
               </w:sdtPr>
+              <w:sdtEndPr/>
               <w:sdtContent>
                 <w:r>
                   <w:rPr>
@@ -1367,6 +1384,7 @@
                 <w15:appearance w15:val="hidden"/>
                 <w:text/>
               </w:sdtPr>
+              <w:sdtEndPr/>
               <w:sdtContent>
                 <w:r>
                   <w:rPr>
@@ -1468,6 +1486,7 @@
                 <w15:appearance w15:val="hidden"/>
                 <w:text/>
               </w:sdtPr>
+              <w:sdtEndPr/>
               <w:sdtContent>
                 <w:r>
                   <w:rPr>
@@ -1528,6 +1547,7 @@
                 <w15:appearance w15:val="hidden"/>
                 <w:text/>
               </w:sdtPr>
+              <w:sdtEndPr/>
               <w:sdtContent>
                 <w:r>
                   <w:rPr>
@@ -1592,6 +1612,7 @@
                 <w15:appearance w15:val="hidden"/>
                 <w:text/>
               </w:sdtPr>
+              <w:sdtEndPr/>
               <w:sdtContent>
                 <w:r>
                   <w:rPr>
@@ -1661,6 +1682,7 @@
                 </w:placeholder>
                 <w:text/>
               </w:sdtPr>
+              <w:sdtEndPr/>
               <w:sdtContent>
                 <w:r>
                   <w:rPr>
@@ -1764,6 +1786,7 @@
                 <w15:appearance w15:val="hidden"/>
                 <w:text/>
               </w:sdtPr>
+              <w:sdtEndPr/>
               <w:sdtContent>
                 <w:r>
                   <w:rPr>
@@ -2037,6 +2060,7 @@
           <w15:appearance w15:val="hidden"/>
           <w:text/>
         </w:sdtPr>
+        <w:sdtEndPr/>
         <w:sdtContent>
           <w:r>
             <w:t xml:space="preserve">  </w:t>
@@ -2079,6 +2103,7 @@
           <w15:appearance w15:val="hidden"/>
           <w:text/>
         </w:sdtPr>
+        <w:sdtEndPr/>
         <w:sdtContent>
           <w:r>
             <w:t xml:space="preserve">  </w:t>
@@ -2155,6 +2180,7 @@
           <w15:appearance w15:val="hidden"/>
           <w:text/>
         </w:sdtPr>
+        <w:sdtEndPr/>
         <w:sdtContent>
           <w:r>
             <w:t xml:space="preserve">  </w:t>
@@ -2397,9 +2423,16 @@
           <w15:appearance w15:val="hidden"/>
           <w:text/>
         </w:sdtPr>
+        <w:sdtEndPr/>
         <w:sdtContent>
           <w:r>
-            <w:t xml:space="preserve">    </w:t>
+            <w:t xml:space="preserve">  </w:t>
+          </w:r>
+          <w:r>
+            <w:t>X</w:t>
+          </w:r>
+          <w:r>
+            <w:t xml:space="preserve">  </w:t>
           </w:r>
         </w:sdtContent>
       </w:sdt>
@@ -2569,9 +2602,16 @@
           <w15:appearance w15:val="hidden"/>
           <w:text/>
         </w:sdtPr>
+        <w:sdtEndPr/>
         <w:sdtContent>
           <w:r>
-            <w:t xml:space="preserve">    </w:t>
+            <w:t xml:space="preserve">  </w:t>
+          </w:r>
+          <w:r>
+            <w:t>X</w:t>
+          </w:r>
+          <w:r>
+            <w:t xml:space="preserve">  </w:t>
           </w:r>
         </w:sdtContent>
       </w:sdt>
@@ -2781,9 +2821,16 @@
           <w15:appearance w15:val="hidden"/>
           <w:text/>
         </w:sdtPr>
+        <w:sdtEndPr/>
         <w:sdtContent>
           <w:r>
-            <w:t xml:space="preserve">    </w:t>
+            <w:t xml:space="preserve">  </w:t>
+          </w:r>
+          <w:r>
+            <w:t>X</w:t>
+          </w:r>
+          <w:r>
+            <w:t xml:space="preserve">  </w:t>
           </w:r>
         </w:sdtContent>
       </w:sdt>
@@ -2971,9 +3018,16 @@
           <w15:appearance w15:val="hidden"/>
           <w:text/>
         </w:sdtPr>
+        <w:sdtEndPr/>
         <w:sdtContent>
           <w:r>
-            <w:t xml:space="preserve">    </w:t>
+            <w:t xml:space="preserve">  </w:t>
+          </w:r>
+          <w:r>
+            <w:t>X</w:t>
+          </w:r>
+          <w:r>
+            <w:t xml:space="preserve">  </w:t>
           </w:r>
         </w:sdtContent>
       </w:sdt>
@@ -3208,9 +3262,16 @@
           <w15:appearance w15:val="hidden"/>
           <w:text/>
         </w:sdtPr>
+        <w:sdtEndPr/>
         <w:sdtContent>
           <w:r>
-            <w:t xml:space="preserve">    </w:t>
+            <w:t xml:space="preserve">  </w:t>
+          </w:r>
+          <w:r>
+            <w:t>X</w:t>
+          </w:r>
+          <w:r>
+            <w:t xml:space="preserve">  </w:t>
           </w:r>
         </w:sdtContent>
       </w:sdt>
@@ -3336,9 +3397,16 @@
           <w15:appearance w15:val="hidden"/>
           <w:text/>
         </w:sdtPr>
+        <w:sdtEndPr/>
         <w:sdtContent>
           <w:r>
-            <w:t xml:space="preserve">    </w:t>
+            <w:t xml:space="preserve">  </w:t>
+          </w:r>
+          <w:r>
+            <w:t>X</w:t>
+          </w:r>
+          <w:r>
+            <w:t xml:space="preserve">  </w:t>
           </w:r>
         </w:sdtContent>
       </w:sdt>
@@ -3400,6 +3468,9 @@
       </w:pPr>
       <w:sdt>
         <w:sdtPr>
+          <w:rPr>
+            <w:u w:val="single"/>
+          </w:rPr>
           <w:tag w:val="Verdict"/>
           <w:id w:val="1251388185"/>
           <w:placeholder>
@@ -3408,9 +3479,25 @@
           <w15:appearance w15:val="hidden"/>
           <w:text/>
         </w:sdtPr>
+        <w:sdtEndPr/>
         <w:sdtContent>
           <w:r>
-            <w:t xml:space="preserve">    </w:t>
+            <w:rPr>
+              <w:u w:val="single"/>
+            </w:rPr>
+            <w:t xml:space="preserve">  </w:t>
+          </w:r>
+          <w:r>
+            <w:rPr>
+              <w:u w:val="single"/>
+            </w:rPr>
+            <w:t>X</w:t>
+          </w:r>
+          <w:r>
+            <w:rPr>
+              <w:u w:val="single"/>
+            </w:rPr>
+            <w:t xml:space="preserve">  </w:t>
           </w:r>
         </w:sdtContent>
       </w:sdt>
@@ -3568,6 +3655,7 @@
           <w15:appearance w15:val="hidden"/>
           <w:text/>
         </w:sdtPr>
+        <w:sdtEndPr/>
         <w:sdtContent>
           <w:r>
             <w:t xml:space="preserve">    </w:t>
@@ -3653,6 +3741,7 @@
           <w15:appearance w15:val="hidden"/>
           <w:text/>
         </w:sdtPr>
+        <w:sdtEndPr/>
         <w:sdtContent>
           <w:r>
             <w:t xml:space="preserve">    </w:t>
@@ -3738,6 +3827,7 @@
           <w15:appearance w15:val="hidden"/>
           <w:text/>
         </w:sdtPr>
+        <w:sdtEndPr/>
         <w:sdtContent>
           <w:r>
             <w:t xml:space="preserve">    </w:t>
@@ -3812,6 +3902,7 @@
           <w15:appearance w15:val="hidden"/>
           <w:text/>
         </w:sdtPr>
+        <w:sdtEndPr/>
         <w:sdtContent>
           <w:r>
             <w:t xml:space="preserve">    </w:t>
@@ -3907,6 +3998,7 @@
           <w15:appearance w15:val="hidden"/>
           <w:text/>
         </w:sdtPr>
+        <w:sdtEndPr/>
         <w:sdtContent>
           <w:r>
             <w:t xml:space="preserve">    </w:t>
@@ -3991,6 +4083,7 @@
           <w15:appearance w15:val="hidden"/>
           <w:text/>
         </w:sdtPr>
+        <w:sdtEndPr/>
         <w:sdtContent>
           <w:r>
             <w:t xml:space="preserve">    </w:t>
@@ -4086,6 +4179,7 @@
           <w15:appearance w15:val="hidden"/>
           <w:text/>
         </w:sdtPr>
+        <w:sdtEndPr/>
         <w:sdtContent>
           <w:r>
             <w:t xml:space="preserve">    </w:t>
@@ -4137,6 +4231,7 @@
           <w15:appearance w15:val="hidden"/>
           <w:text/>
         </w:sdtPr>
+        <w:sdtEndPr/>
         <w:sdtContent>
           <w:r>
             <w:t xml:space="preserve">    </w:t>
@@ -4171,6 +4266,7 @@
           <w15:appearance w15:val="hidden"/>
           <w:text/>
         </w:sdtPr>
+        <w:sdtEndPr/>
         <w:sdtContent>
           <w:r>
             <w:t xml:space="preserve">    </w:t>
@@ -4343,6 +4439,7 @@
           <w15:appearance w15:val="hidden"/>
           <w:text/>
         </w:sdtPr>
+        <w:sdtEndPr/>
         <w:sdtContent>
           <w:r>
             <w:t xml:space="preserve">  </w:t>
@@ -4422,6 +4519,7 @@
           <w15:appearance w15:val="hidden"/>
           <w:text/>
         </w:sdtPr>
+        <w:sdtEndPr/>
         <w:sdtContent>
           <w:r>
             <w:t xml:space="preserve">  </w:t>
@@ -4462,6 +4560,7 @@
           <w15:appearance w15:val="hidden"/>
           <w:text/>
         </w:sdtPr>
+        <w:sdtEndPr/>
         <w:sdtContent>
           <w:r>
             <w:t xml:space="preserve">  </w:t>
@@ -4517,6 +4616,7 @@
           <w15:appearance w15:val="hidden"/>
           <w:text/>
         </w:sdtPr>
+        <w:sdtEndPr/>
         <w:sdtContent>
           <w:r>
             <w:t xml:space="preserve">  </w:t>
@@ -4637,6 +4737,7 @@
           <w15:appearance w15:val="hidden"/>
           <w:text/>
         </w:sdtPr>
+        <w:sdtEndPr/>
         <w:sdtContent>
           <w:r>
             <w:t xml:space="preserve">    </w:t>
@@ -4773,6 +4874,7 @@
           <w15:appearance w15:val="hidden"/>
           <w:text/>
         </w:sdtPr>
+        <w:sdtEndPr/>
         <w:sdtContent>
           <w:r>
             <w:t xml:space="preserve">    </w:t>
@@ -4902,6 +5004,7 @@
           <w15:appearance w15:val="hidden"/>
           <w:text/>
         </w:sdtPr>
+        <w:sdtEndPr/>
         <w:sdtContent>
           <w:r>
             <w:t xml:space="preserve">    </w:t>
@@ -5056,6 +5159,7 @@
           <w15:appearance w15:val="hidden"/>
           <w:text/>
         </w:sdtPr>
+        <w:sdtEndPr/>
         <w:sdtContent>
           <w:r>
             <w:t xml:space="preserve">    </w:t>
@@ -5155,6 +5259,7 @@
           <w15:appearance w15:val="hidden"/>
           <w:text/>
         </w:sdtPr>
+        <w:sdtEndPr/>
         <w:sdtContent>
           <w:r>
             <w:t xml:space="preserve">    </w:t>
@@ -5231,6 +5336,7 @@
           <w15:appearance w15:val="hidden"/>
           <w:text/>
         </w:sdtPr>
+        <w:sdtEndPr/>
         <w:sdtContent>
           <w:r>
             <w:t xml:space="preserve">    </w:t>
@@ -5310,6 +5416,7 @@
           <w15:appearance w15:val="hidden"/>
           <w:text/>
         </w:sdtPr>
+        <w:sdtEndPr/>
         <w:sdtContent>
           <w:r>
             <w:t xml:space="preserve">    </w:t>
@@ -5381,6 +5488,7 @@
           <w15:appearance w15:val="hidden"/>
           <w:text/>
         </w:sdtPr>
+        <w:sdtEndPr/>
         <w:sdtContent>
           <w:r>
             <w:t xml:space="preserve">    </w:t>
@@ -5465,6 +5573,7 @@
           <w15:appearance w15:val="hidden"/>
           <w:text/>
         </w:sdtPr>
+        <w:sdtEndPr/>
         <w:sdtContent>
           <w:r>
             <w:t xml:space="preserve">    </w:t>
@@ -5559,6 +5668,7 @@
           <w15:appearance w15:val="hidden"/>
           <w:text/>
         </w:sdtPr>
+        <w:sdtEndPr/>
         <w:sdtContent>
           <w:r>
             <w:t xml:space="preserve">    </w:t>
@@ -5715,6 +5825,7 @@
           <w15:appearance w15:val="hidden"/>
           <w:text/>
         </w:sdtPr>
+        <w:sdtEndPr/>
         <w:sdtContent>
           <w:r>
             <w:t xml:space="preserve">    </w:t>
@@ -5763,6 +5874,7 @@
           <w15:appearance w15:val="hidden"/>
           <w:text/>
         </w:sdtPr>
+        <w:sdtEndPr/>
         <w:sdtContent>
           <w:r>
             <w:t xml:space="preserve">    </w:t>
@@ -5952,6 +6064,7 @@
           <w15:appearance w15:val="hidden"/>
           <w:text/>
         </w:sdtPr>
+        <w:sdtEndPr/>
         <w:sdtContent>
           <w:r>
             <w:t xml:space="preserve">  </w:t>
@@ -5992,6 +6105,7 @@
           <w15:appearance w15:val="hidden"/>
           <w:text/>
         </w:sdtPr>
+        <w:sdtEndPr/>
         <w:sdtContent>
           <w:r>
             <w:t xml:space="preserve">    </w:t>
@@ -6228,6 +6342,7 @@
           <w15:appearance w15:val="hidden"/>
           <w:text/>
         </w:sdtPr>
+        <w:sdtEndPr/>
         <w:sdtContent>
           <w:r>
             <w:t xml:space="preserve">    </w:t>
@@ -6317,6 +6432,7 @@
           <w15:appearance w15:val="hidden"/>
           <w:text/>
         </w:sdtPr>
+        <w:sdtEndPr/>
         <w:sdtContent>
           <w:r>
             <w:t xml:space="preserve">    </w:t>
@@ -6393,6 +6509,7 @@
           <w15:appearance w15:val="hidden"/>
           <w:text/>
         </w:sdtPr>
+        <w:sdtEndPr/>
         <w:sdtContent>
           <w:r>
             <w:t xml:space="preserve">    </w:t>
@@ -6427,6 +6544,7 @@
           <w15:appearance w15:val="hidden"/>
           <w:text/>
         </w:sdtPr>
+        <w:sdtEndPr/>
         <w:sdtContent>
           <w:r>
             <w:t xml:space="preserve">    </w:t>
@@ -6630,6 +6748,7 @@
           <w15:appearance w15:val="hidden"/>
           <w:text/>
         </w:sdtPr>
+        <w:sdtEndPr/>
         <w:sdtContent>
           <w:r>
             <w:t xml:space="preserve">    </w:t>
@@ -6708,6 +6827,7 @@
           <w15:appearance w15:val="hidden"/>
           <w:text/>
         </w:sdtPr>
+        <w:sdtEndPr/>
         <w:sdtContent>
           <w:r>
             <w:t xml:space="preserve">    </w:t>
@@ -7165,6 +7285,7 @@
           <w15:appearance w15:val="hidden"/>
           <w:text/>
         </w:sdtPr>
+        <w:sdtEndPr/>
         <w:sdtContent>
           <w:r>
             <w:t xml:space="preserve">    </w:t>
@@ -7239,6 +7360,7 @@
           <w15:appearance w15:val="hidden"/>
           <w:text/>
         </w:sdtPr>
+        <w:sdtEndPr/>
         <w:sdtContent>
           <w:r>
             <w:t xml:space="preserve">    </w:t>
@@ -7273,6 +7395,7 @@
           <w15:appearance w15:val="hidden"/>
           <w:text/>
         </w:sdtPr>
+        <w:sdtEndPr/>
         <w:sdtContent>
           <w:r>
             <w:t xml:space="preserve">    </w:t>
@@ -7447,6 +7570,7 @@
           <w15:appearance w15:val="hidden"/>
           <w:text/>
         </w:sdtPr>
+        <w:sdtEndPr/>
         <w:sdtContent>
           <w:r>
             <w:t xml:space="preserve">    </w:t>
@@ -7495,6 +7619,7 @@
           <w15:appearance w15:val="hidden"/>
           <w:text/>
         </w:sdtPr>
+        <w:sdtEndPr/>
         <w:sdtContent>
           <w:r>
             <w:t xml:space="preserve">    </w:t>
@@ -7529,6 +7654,7 @@
           <w15:appearance w15:val="hidden"/>
           <w:text/>
         </w:sdtPr>
+        <w:sdtEndPr/>
         <w:sdtContent>
           <w:r>
             <w:t xml:space="preserve">    </w:t>
@@ -11311,6 +11437,7 @@
     <w:rsid w:val="00D72CB9"/>
     <w:rsid w:val="00D86553"/>
     <w:rsid w:val="00D9098F"/>
+    <w:rsid w:val="00D961FC"/>
     <w:rsid w:val="00E25325"/>
     <w:rsid w:val="00E869EA"/>
     <w:rsid w:val="00E87F32"/>

</xml_diff>